<commit_message>
Deleted bad instructions fixed master
somehow I got lab 6 instructions into the lab 7 documents
</commit_message>
<xml_diff>
--- a/labs/Lab 07/CS133JS_Lab07_Instructions-master.docx
+++ b/labs/Lab 07/CS133JS_Lab07_Instructions-master.docx
@@ -8,55 +8,72 @@
         <w:spacing w:before="100" w:beforeAutospacing="1"/>
         <w:ind w:right="360"/>
         <w:rPr>
+          <w:rFonts w:eastAsia="Times New Roman" w:cs="Arial"/>
+          <w:color w:val="000000"/>
+          <w:sz w:val="22"/>
+          <w:szCs w:val="22"/>
+          <w:u w:val="single"/>
+        </w:rPr>
+      </w:pPr>
+      <w:r>
+        <w:rPr>
           <w:rFonts w:asciiTheme="majorHAnsi" w:eastAsia="Times New Roman" w:hAnsiTheme="majorHAnsi" w:cs="Arial"/>
           <w:color w:val="000000"/>
           <w:u w:val="single"/>
         </w:rPr>
-      </w:pPr>
+        <w:t>Overview</w:t>
+      </w:r>
       <w:r>
         <w:rPr>
           <w:rFonts w:asciiTheme="majorHAnsi" w:eastAsia="Times New Roman" w:hAnsiTheme="majorHAnsi" w:cs="Arial"/>
           <w:color w:val="000000"/>
           <w:u w:val="single"/>
         </w:rPr>
-        <w:t>Overview</w:t>
+        <w:br/>
+      </w:r>
+      <w:r>
+        <w:rPr>
+          <w:rFonts w:eastAsia="Times New Roman" w:cs="Arial"/>
+          <w:color w:val="000000"/>
+          <w:sz w:val="22"/>
+          <w:szCs w:val="22"/>
+        </w:rPr>
+        <w:t xml:space="preserve">The objective of this lab is to give you practice: </w:t>
       </w:r>
     </w:p>
     <w:p>
       <w:pPr>
-        <w:shd w:val="clear" w:color="auto" w:fill="FFFFFF"/>
-        <w:spacing w:before="100" w:beforeAutospacing="1"/>
-        <w:ind w:right="360"/>
-        <w:rPr>
-          <w:rFonts w:eastAsia="Times New Roman" w:cs="Arial"/>
-          <w:color w:val="000000"/>
-          <w:sz w:val="22"/>
-          <w:szCs w:val="22"/>
-          <w:u w:val="single"/>
-        </w:rPr>
-      </w:pPr>
-      <w:bookmarkStart w:id="0" w:name="_GoBack"/>
-      <w:bookmarkEnd w:id="0"/>
-      <w:r>
-        <w:rPr>
-          <w:rFonts w:eastAsia="Times New Roman" w:cs="Arial"/>
-          <w:color w:val="000000"/>
-          <w:sz w:val="22"/>
-          <w:szCs w:val="22"/>
-        </w:rPr>
-        <w:t xml:space="preserve">The objective of this lab is to give you practice: </w:t>
+        <w:numPr>
+          <w:ilvl w:val="0"/>
+          <w:numId w:val="19"/>
+        </w:numPr>
+        <w:spacing w:after="100" w:afterAutospacing="1" w:line="300" w:lineRule="atLeast"/>
+        <w:ind w:left="374"/>
+        <w:rPr>
+          <w:rFonts w:eastAsia="Times New Roman" w:cs="Times New Roman"/>
+          <w:color w:val="333333"/>
+          <w:sz w:val="22"/>
+          <w:szCs w:val="22"/>
+        </w:rPr>
+      </w:pPr>
+      <w:r>
+        <w:rPr>
+          <w:rFonts w:eastAsia="Times New Roman" w:cs="Times New Roman"/>
+          <w:color w:val="333333"/>
+          <w:sz w:val="22"/>
+          <w:szCs w:val="22"/>
+        </w:rPr>
+        <w:t>Referencing document objects by id, class name, and tag name</w:t>
       </w:r>
     </w:p>
     <w:p>
       <w:pPr>
-        <w:pStyle w:val="ListParagraph"/>
         <w:numPr>
           <w:ilvl w:val="0"/>
-          <w:numId w:val="18"/>
+          <w:numId w:val="19"/>
         </w:numPr>
-        <w:shd w:val="clear" w:color="auto" w:fill="FFFFFF"/>
-        <w:spacing w:before="120" w:after="100" w:afterAutospacing="1"/>
-        <w:ind w:right="360"/>
+        <w:spacing w:after="100" w:afterAutospacing="1" w:line="300" w:lineRule="atLeast"/>
+        <w:ind w:left="374"/>
         <w:rPr>
           <w:rFonts w:eastAsia="Times New Roman" w:cs="Times New Roman"/>
           <w:color w:val="333333"/>
@@ -71,50 +88,42 @@
           <w:sz w:val="22"/>
           <w:szCs w:val="22"/>
         </w:rPr>
-        <w:t xml:space="preserve">Creating conditional statements with </w:t>
-      </w:r>
-      <w:r>
-        <w:rPr>
-          <w:rFonts w:eastAsia="Times New Roman" w:cs="Times New Roman"/>
-          <w:i/>
-          <w:iCs/>
-          <w:color w:val="333333"/>
-          <w:sz w:val="22"/>
-          <w:szCs w:val="22"/>
-        </w:rPr>
-        <w:t>if</w:t>
-      </w:r>
-      <w:r>
+        <w:t>Writing HTML code to a document object</w:t>
+      </w:r>
+    </w:p>
+    <w:p>
+      <w:pPr>
+        <w:numPr>
+          <w:ilvl w:val="0"/>
+          <w:numId w:val="19"/>
+        </w:numPr>
+        <w:spacing w:after="100" w:afterAutospacing="1" w:line="300" w:lineRule="atLeast"/>
+        <w:ind w:left="374"/>
         <w:rPr>
           <w:rFonts w:eastAsia="Times New Roman" w:cs="Times New Roman"/>
           <w:color w:val="333333"/>
           <w:sz w:val="22"/>
           <w:szCs w:val="22"/>
         </w:rPr>
-        <w:t xml:space="preserve"> and </w:t>
-      </w:r>
+      </w:pPr>
       <w:r>
         <w:rPr>
           <w:rFonts w:eastAsia="Times New Roman" w:cs="Times New Roman"/>
-          <w:i/>
-          <w:iCs/>
           <w:color w:val="333333"/>
           <w:sz w:val="22"/>
           <w:szCs w:val="22"/>
         </w:rPr>
-        <w:t>if else</w:t>
+        <w:t>Writing an event handler as an object property</w:t>
       </w:r>
     </w:p>
     <w:p>
       <w:pPr>
-        <w:pStyle w:val="ListParagraph"/>
         <w:numPr>
           <w:ilvl w:val="0"/>
-          <w:numId w:val="18"/>
+          <w:numId w:val="19"/>
         </w:numPr>
-        <w:shd w:val="clear" w:color="auto" w:fill="FFFFFF"/>
-        <w:spacing w:before="120" w:after="100" w:afterAutospacing="1"/>
-        <w:ind w:right="360"/>
+        <w:spacing w:after="100" w:afterAutospacing="1" w:line="300" w:lineRule="atLeast"/>
+        <w:ind w:left="374"/>
         <w:rPr>
           <w:rFonts w:eastAsia="Times New Roman" w:cs="Times New Roman"/>
           <w:color w:val="333333"/>
@@ -129,19 +138,17 @@
           <w:sz w:val="22"/>
           <w:szCs w:val="22"/>
         </w:rPr>
-        <w:t>Using arrays, loops, and conditional statements together</w:t>
+        <w:t>Changing the inline style of a document object</w:t>
       </w:r>
     </w:p>
     <w:p>
       <w:pPr>
-        <w:pStyle w:val="ListParagraph"/>
         <w:numPr>
           <w:ilvl w:val="0"/>
-          <w:numId w:val="18"/>
+          <w:numId w:val="19"/>
         </w:numPr>
-        <w:shd w:val="clear" w:color="auto" w:fill="FFFFFF"/>
-        <w:spacing w:before="120" w:after="100" w:afterAutospacing="1"/>
-        <w:ind w:right="360"/>
+        <w:spacing w:after="100" w:afterAutospacing="1" w:line="300" w:lineRule="atLeast"/>
+        <w:ind w:left="374"/>
         <w:rPr>
           <w:rFonts w:eastAsia="Times New Roman" w:cs="Times New Roman"/>
           <w:color w:val="333333"/>
@@ -156,39 +163,24 @@
           <w:sz w:val="22"/>
           <w:szCs w:val="22"/>
         </w:rPr>
-        <w:t xml:space="preserve">Controlling loops with </w:t>
-      </w:r>
-      <w:r>
-        <w:rPr>
-          <w:rFonts w:eastAsia="Times New Roman" w:cs="Times New Roman"/>
-          <w:i/>
-          <w:iCs/>
-          <w:color w:val="333333"/>
-          <w:sz w:val="22"/>
-          <w:szCs w:val="22"/>
-        </w:rPr>
-        <w:t>break</w:t>
-      </w:r>
-      <w:r>
+        <w:t>Using a CSS selector in an object reference</w:t>
+      </w:r>
+    </w:p>
+    <w:p>
+      <w:pPr>
+        <w:numPr>
+          <w:ilvl w:val="0"/>
+          <w:numId w:val="19"/>
+        </w:numPr>
+        <w:spacing w:after="100" w:afterAutospacing="1" w:line="300" w:lineRule="atLeast"/>
+        <w:ind w:left="374"/>
         <w:rPr>
           <w:rFonts w:eastAsia="Times New Roman" w:cs="Times New Roman"/>
           <w:color w:val="333333"/>
           <w:sz w:val="22"/>
           <w:szCs w:val="22"/>
         </w:rPr>
-        <w:t xml:space="preserve">, </w:t>
-      </w:r>
-      <w:r>
-        <w:rPr>
-          <w:rFonts w:eastAsia="Times New Roman" w:cs="Times New Roman"/>
-          <w:i/>
-          <w:iCs/>
-          <w:color w:val="333333"/>
-          <w:sz w:val="22"/>
-          <w:szCs w:val="22"/>
-        </w:rPr>
-        <w:t>continue</w:t>
-      </w:r>
+      </w:pPr>
       <w:r>
         <w:rPr>
           <w:rFonts w:eastAsia="Times New Roman" w:cs="Times New Roman"/>
@@ -196,27 +188,32 @@
           <w:sz w:val="22"/>
           <w:szCs w:val="22"/>
         </w:rPr>
-        <w:t xml:space="preserve">, and </w:t>
-      </w:r>
-      <w:r>
-        <w:rPr>
-          <w:rFonts w:eastAsia="Times New Roman" w:cs="Times New Roman"/>
-          <w:i/>
-          <w:iCs/>
-          <w:color w:val="333333"/>
-          <w:sz w:val="22"/>
-          <w:szCs w:val="22"/>
-        </w:rPr>
-        <w:t>label</w:t>
-      </w:r>
-      <w:r>
+        <w:t>Looping through an object collection</w:t>
+      </w:r>
+    </w:p>
+    <w:p>
+      <w:pPr>
+        <w:numPr>
+          <w:ilvl w:val="0"/>
+          <w:numId w:val="19"/>
+        </w:numPr>
+        <w:spacing w:after="100" w:afterAutospacing="1" w:line="300" w:lineRule="atLeast"/>
+        <w:ind w:left="374"/>
         <w:rPr>
           <w:rFonts w:eastAsia="Times New Roman" w:cs="Times New Roman"/>
           <w:color w:val="333333"/>
           <w:sz w:val="22"/>
           <w:szCs w:val="22"/>
         </w:rPr>
-        <w:t xml:space="preserve"> commands</w:t>
+      </w:pPr>
+      <w:r>
+        <w:rPr>
+          <w:rFonts w:eastAsia="Times New Roman" w:cs="Times New Roman"/>
+          <w:color w:val="333333"/>
+          <w:sz w:val="22"/>
+          <w:szCs w:val="22"/>
+        </w:rPr>
+        <w:t>Creating alert, confirm, and prompt dialog boxes</w:t>
       </w:r>
     </w:p>
     <w:p>
@@ -244,7 +241,7 @@
           <w:color w:val="000000"/>
           <w:u w:val="single"/>
         </w:rPr>
-        <w:t>CCC Events Calendar</w:t>
+        <w:t>Japanese Puzzle Factory</w:t>
       </w:r>
     </w:p>
     <w:p>
@@ -272,7 +269,7 @@
           <w:sz w:val="22"/>
           <w:szCs w:val="22"/>
         </w:rPr>
-        <w:t xml:space="preserve">Do the </w:t>
+        <w:t xml:space="preserve">Do </w:t>
       </w:r>
       <w:r>
         <w:rPr>
@@ -281,7 +278,7 @@
           <w:sz w:val="22"/>
           <w:szCs w:val="22"/>
         </w:rPr>
-        <w:t>third part of tutorial 12, Session 12.3</w:t>
+        <w:t>tutorial 13, The Hanjie Puzzle Page, on pages 873</w:t>
       </w:r>
       <w:r>
         <w:rPr>
@@ -290,7 +287,7 @@
           <w:sz w:val="22"/>
           <w:szCs w:val="22"/>
         </w:rPr>
-        <w:t>, on pages 836</w:t>
+        <w:t xml:space="preserve"> through </w:t>
       </w:r>
       <w:r>
         <w:rPr>
@@ -299,16 +296,7 @@
           <w:sz w:val="22"/>
           <w:szCs w:val="22"/>
         </w:rPr>
-        <w:t xml:space="preserve"> through </w:t>
-      </w:r>
-      <w:r>
-        <w:rPr>
-          <w:rFonts w:eastAsia="Times New Roman" w:cs="Arial"/>
-          <w:color w:val="000000"/>
-          <w:sz w:val="22"/>
-          <w:szCs w:val="22"/>
-        </w:rPr>
-        <w:t>857</w:t>
+        <w:t>918</w:t>
       </w:r>
       <w:r>
         <w:rPr>
@@ -354,7 +342,7 @@
           <w:sz w:val="22"/>
           <w:szCs w:val="22"/>
         </w:rPr>
-        <w:t>e review assignment on pages 858</w:t>
+        <w:t>e review assignment, Hitori Puzzle Variables, on pages 919</w:t>
       </w:r>
       <w:r>
         <w:rPr>
@@ -372,7 +360,7 @@
           <w:sz w:val="22"/>
           <w:szCs w:val="22"/>
         </w:rPr>
-        <w:t>860</w:t>
+        <w:t>922</w:t>
       </w:r>
       <w:r>
         <w:rPr>
@@ -414,9 +402,6 @@
     </w:p>
     <w:p>
       <w:pPr>
-        <w:shd w:val="clear" w:color="auto" w:fill="FFFFFF"/>
-        <w:spacing w:before="120" w:after="120"/>
-        <w:ind w:right="720"/>
         <w:rPr>
           <w:szCs w:val="28"/>
         </w:rPr>
@@ -431,20 +416,14 @@
         <w:rPr>
           <w:szCs w:val="28"/>
         </w:rPr>
-        <w:t>2</w:t>
-      </w:r>
-      <w:r>
-        <w:rPr>
-          <w:szCs w:val="28"/>
-        </w:rPr>
-        <w:t xml:space="preserve">, </w:t>
+        <w:t xml:space="preserve">1, </w:t>
       </w:r>
       <w:r>
         <w:rPr>
           <w:i/>
           <w:szCs w:val="28"/>
         </w:rPr>
-        <w:t>Voter Web</w:t>
+        <w:t>the 221B Blog</w:t>
       </w:r>
       <w:r>
         <w:rPr>
@@ -462,13 +441,13 @@
         <w:rPr>
           <w:szCs w:val="28"/>
         </w:rPr>
-        <w:t>863 – 865</w:t>
+        <w:t>927 – 929</w:t>
       </w:r>
       <w:r>
         <w:rPr>
           <w:szCs w:val="28"/>
         </w:rPr>
-        <w:t xml:space="preserve">. </w:t>
+        <w:t>.</w:t>
       </w:r>
     </w:p>
     <w:p>
@@ -529,7 +508,13 @@
         <w:rPr>
           <w:szCs w:val="28"/>
         </w:rPr>
-        <w:t>Do case problem 1</w:t>
+        <w:t>Do</w:t>
+      </w:r>
+      <w:r>
+        <w:rPr>
+          <w:szCs w:val="28"/>
+        </w:rPr>
+        <w:t xml:space="preserve"> case problem 2</w:t>
       </w:r>
       <w:r>
         <w:rPr>
@@ -542,7 +527,7 @@
           <w:i/>
           <w:szCs w:val="28"/>
         </w:rPr>
-        <w:t>The Lighthouse</w:t>
+        <w:t>French 101</w:t>
       </w:r>
       <w:r>
         <w:rPr>
@@ -560,7 +545,7 @@
         <w:rPr>
           <w:szCs w:val="28"/>
         </w:rPr>
-        <w:t>861</w:t>
+        <w:t>925</w:t>
       </w:r>
       <w:r>
         <w:rPr>
@@ -572,7 +557,7 @@
         <w:rPr>
           <w:szCs w:val="28"/>
         </w:rPr>
-        <w:t>862</w:t>
+        <w:t>926</w:t>
       </w:r>
       <w:r>
         <w:rPr>
@@ -655,23 +640,7 @@
           <w:sz w:val="22"/>
           <w:szCs w:val="22"/>
         </w:rPr>
-        <w:t>Schmitt Auction</w:t>
-      </w:r>
-      <w:r>
-        <w:rPr>
-          <w:i/>
-          <w:sz w:val="22"/>
-          <w:szCs w:val="22"/>
-        </w:rPr>
-        <w:t>H</w:t>
-      </w:r>
-      <w:r>
-        <w:rPr>
-          <w:i/>
-          <w:sz w:val="22"/>
-          <w:szCs w:val="22"/>
-        </w:rPr>
-        <w:t>aus</w:t>
+        <w:t>221B Blog</w:t>
       </w:r>
       <w:r>
         <w:rPr>
@@ -692,7 +661,7 @@
           <w:sz w:val="22"/>
           <w:szCs w:val="22"/>
         </w:rPr>
-        <w:t>866</w:t>
+        <w:t>927</w:t>
       </w:r>
       <w:r>
         <w:rPr>
@@ -706,7 +675,7 @@
           <w:sz w:val="22"/>
           <w:szCs w:val="22"/>
         </w:rPr>
-        <w:t>868</w:t>
+        <w:t>928</w:t>
       </w:r>
       <w:r>
         <w:rPr>
@@ -782,7 +751,7 @@
           <w:sz w:val="22"/>
           <w:szCs w:val="22"/>
         </w:rPr>
-        <w:t>Zip the entire tutorial.12</w:t>
+        <w:t>Zip the entire tutorial.13</w:t>
       </w:r>
       <w:r>
         <w:rPr>
@@ -822,7 +791,7 @@
           <w:sz w:val="22"/>
           <w:szCs w:val="22"/>
         </w:rPr>
-        <w:t>Lab 6</w:t>
+        <w:t>Lab 7</w:t>
       </w:r>
       <w:r>
         <w:rPr>
@@ -856,13 +825,23 @@
           <w:szCs w:val="22"/>
         </w:rPr>
       </w:pPr>
+      <w:proofErr w:type="gramStart"/>
       <w:r>
         <w:rPr>
           <w:rFonts w:cs="Arial"/>
           <w:sz w:val="22"/>
           <w:szCs w:val="22"/>
         </w:rPr>
-        <w:t xml:space="preserve">Review one of your lab partners’ lab assignments using the Code Review Form provided and post the review in the </w:t>
+        <w:t>Review one of your lab partners’ lab assignments using the Code Review Form provided and post</w:t>
+      </w:r>
+      <w:proofErr w:type="gramEnd"/>
+      <w:r>
+        <w:rPr>
+          <w:rFonts w:cs="Arial"/>
+          <w:sz w:val="22"/>
+          <w:szCs w:val="22"/>
+        </w:rPr>
+        <w:t xml:space="preserve"> the review in the </w:t>
       </w:r>
       <w:r>
         <w:rPr>
@@ -871,7 +850,7 @@
           <w:sz w:val="22"/>
           <w:szCs w:val="22"/>
         </w:rPr>
-        <w:t>Lab 6</w:t>
+        <w:t>Lab 7</w:t>
       </w:r>
       <w:r>
         <w:rPr>
@@ -919,7 +898,7 @@
           <w:sz w:val="22"/>
           <w:szCs w:val="22"/>
         </w:rPr>
-        <w:t>e code review above to the Lab 6</w:t>
+        <w:t>e code review above to the Lab 7</w:t>
       </w:r>
       <w:r>
         <w:rPr>
@@ -928,14 +907,6 @@
           <w:szCs w:val="22"/>
         </w:rPr>
         <w:t xml:space="preserve"> Code Review assignment.</w:t>
-      </w:r>
-      <w:r>
-        <w:rPr>
-          <w:rFonts w:cs="Arial"/>
-          <w:sz w:val="22"/>
-          <w:szCs w:val="22"/>
-        </w:rPr>
-        <w:br/>
       </w:r>
       <w:r>
         <w:rPr>
@@ -1021,7 +992,7 @@
           <w:sz w:val="22"/>
           <w:szCs w:val="22"/>
         </w:rPr>
-        <w:t>Lab 6</w:t>
+        <w:t>Lab 7</w:t>
       </w:r>
       <w:r>
         <w:rPr>
@@ -1118,15 +1089,8 @@
         </w:rPr>
         <w:t>The code review from your lab partner (after you have completed the “Production” column)</w:t>
       </w:r>
-    </w:p>
-    <w:p>
-      <w:pPr>
-        <w:rPr>
-          <w:rFonts w:ascii="Arial" w:hAnsi="Arial" w:cs="Arial"/>
-          <w:sz w:val="22"/>
-          <w:szCs w:val="22"/>
-        </w:rPr>
-      </w:pPr>
+      <w:bookmarkStart w:id="0" w:name="_GoBack"/>
+      <w:bookmarkEnd w:id="0"/>
     </w:p>
     <w:sectPr>
       <w:headerReference w:type="default" r:id="rId9"/>
@@ -1226,7 +1190,15 @@
         <w:sz w:val="28"/>
         <w:szCs w:val="28"/>
       </w:rPr>
-      <w:t xml:space="preserve"> Conditional Statements</w:t>
+      <w:t xml:space="preserve"> </w:t>
+    </w:r>
+    <w:r>
+      <w:rPr>
+        <w:b/>
+        <w:sz w:val="28"/>
+        <w:szCs w:val="28"/>
+      </w:rPr>
+      <w:t>The Document Object Model</w:t>
     </w:r>
   </w:p>
   <w:p>
@@ -1513,6 +1485,155 @@
     </w:lvl>
   </w:abstractNum>
   <w:abstractNum w:abstractNumId="3">
+    <w:nsid w:val="0B25365D"/>
+    <w:multiLevelType w:val="multilevel"/>
+    <w:tmpl w:val="94E49A10"/>
+    <w:lvl w:ilvl="0">
+      <w:start w:val="1"/>
+      <w:numFmt w:val="bullet"/>
+      <w:lvlText w:val=""/>
+      <w:lvlJc w:val="left"/>
+      <w:pPr>
+        <w:tabs>
+          <w:tab w:val="num" w:pos="720"/>
+        </w:tabs>
+        <w:ind w:left="720" w:hanging="360"/>
+      </w:pPr>
+      <w:rPr>
+        <w:rFonts w:ascii="Symbol" w:hAnsi="Symbol" w:hint="default"/>
+        <w:sz w:val="20"/>
+      </w:rPr>
+    </w:lvl>
+    <w:lvl w:ilvl="1" w:tentative="1">
+      <w:start w:val="1"/>
+      <w:numFmt w:val="bullet"/>
+      <w:lvlText w:val=""/>
+      <w:lvlJc w:val="left"/>
+      <w:pPr>
+        <w:tabs>
+          <w:tab w:val="num" w:pos="1440"/>
+        </w:tabs>
+        <w:ind w:left="1440" w:hanging="360"/>
+      </w:pPr>
+      <w:rPr>
+        <w:rFonts w:ascii="Symbol" w:hAnsi="Symbol" w:hint="default"/>
+        <w:sz w:val="20"/>
+      </w:rPr>
+    </w:lvl>
+    <w:lvl w:ilvl="2" w:tentative="1">
+      <w:start w:val="1"/>
+      <w:numFmt w:val="bullet"/>
+      <w:lvlText w:val=""/>
+      <w:lvlJc w:val="left"/>
+      <w:pPr>
+        <w:tabs>
+          <w:tab w:val="num" w:pos="2160"/>
+        </w:tabs>
+        <w:ind w:left="2160" w:hanging="360"/>
+      </w:pPr>
+      <w:rPr>
+        <w:rFonts w:ascii="Symbol" w:hAnsi="Symbol" w:hint="default"/>
+        <w:sz w:val="20"/>
+      </w:rPr>
+    </w:lvl>
+    <w:lvl w:ilvl="3" w:tentative="1">
+      <w:start w:val="1"/>
+      <w:numFmt w:val="bullet"/>
+      <w:lvlText w:val=""/>
+      <w:lvlJc w:val="left"/>
+      <w:pPr>
+        <w:tabs>
+          <w:tab w:val="num" w:pos="2880"/>
+        </w:tabs>
+        <w:ind w:left="2880" w:hanging="360"/>
+      </w:pPr>
+      <w:rPr>
+        <w:rFonts w:ascii="Symbol" w:hAnsi="Symbol" w:hint="default"/>
+        <w:sz w:val="20"/>
+      </w:rPr>
+    </w:lvl>
+    <w:lvl w:ilvl="4" w:tentative="1">
+      <w:start w:val="1"/>
+      <w:numFmt w:val="bullet"/>
+      <w:lvlText w:val=""/>
+      <w:lvlJc w:val="left"/>
+      <w:pPr>
+        <w:tabs>
+          <w:tab w:val="num" w:pos="3600"/>
+        </w:tabs>
+        <w:ind w:left="3600" w:hanging="360"/>
+      </w:pPr>
+      <w:rPr>
+        <w:rFonts w:ascii="Symbol" w:hAnsi="Symbol" w:hint="default"/>
+        <w:sz w:val="20"/>
+      </w:rPr>
+    </w:lvl>
+    <w:lvl w:ilvl="5" w:tentative="1">
+      <w:start w:val="1"/>
+      <w:numFmt w:val="bullet"/>
+      <w:lvlText w:val=""/>
+      <w:lvlJc w:val="left"/>
+      <w:pPr>
+        <w:tabs>
+          <w:tab w:val="num" w:pos="4320"/>
+        </w:tabs>
+        <w:ind w:left="4320" w:hanging="360"/>
+      </w:pPr>
+      <w:rPr>
+        <w:rFonts w:ascii="Symbol" w:hAnsi="Symbol" w:hint="default"/>
+        <w:sz w:val="20"/>
+      </w:rPr>
+    </w:lvl>
+    <w:lvl w:ilvl="6" w:tentative="1">
+      <w:start w:val="1"/>
+      <w:numFmt w:val="bullet"/>
+      <w:lvlText w:val=""/>
+      <w:lvlJc w:val="left"/>
+      <w:pPr>
+        <w:tabs>
+          <w:tab w:val="num" w:pos="5040"/>
+        </w:tabs>
+        <w:ind w:left="5040" w:hanging="360"/>
+      </w:pPr>
+      <w:rPr>
+        <w:rFonts w:ascii="Symbol" w:hAnsi="Symbol" w:hint="default"/>
+        <w:sz w:val="20"/>
+      </w:rPr>
+    </w:lvl>
+    <w:lvl w:ilvl="7" w:tentative="1">
+      <w:start w:val="1"/>
+      <w:numFmt w:val="bullet"/>
+      <w:lvlText w:val=""/>
+      <w:lvlJc w:val="left"/>
+      <w:pPr>
+        <w:tabs>
+          <w:tab w:val="num" w:pos="5760"/>
+        </w:tabs>
+        <w:ind w:left="5760" w:hanging="360"/>
+      </w:pPr>
+      <w:rPr>
+        <w:rFonts w:ascii="Symbol" w:hAnsi="Symbol" w:hint="default"/>
+        <w:sz w:val="20"/>
+      </w:rPr>
+    </w:lvl>
+    <w:lvl w:ilvl="8" w:tentative="1">
+      <w:start w:val="1"/>
+      <w:numFmt w:val="bullet"/>
+      <w:lvlText w:val=""/>
+      <w:lvlJc w:val="left"/>
+      <w:pPr>
+        <w:tabs>
+          <w:tab w:val="num" w:pos="6480"/>
+        </w:tabs>
+        <w:ind w:left="6480" w:hanging="360"/>
+      </w:pPr>
+      <w:rPr>
+        <w:rFonts w:ascii="Symbol" w:hAnsi="Symbol" w:hint="default"/>
+        <w:sz w:val="20"/>
+      </w:rPr>
+    </w:lvl>
+  </w:abstractNum>
+  <w:abstractNum w:abstractNumId="4">
     <w:nsid w:val="12672D84"/>
     <w:multiLevelType w:val="hybridMultilevel"/>
     <w:tmpl w:val="D82CC6F8"/>
@@ -1625,7 +1746,7 @@
       </w:rPr>
     </w:lvl>
   </w:abstractNum>
-  <w:abstractNum w:abstractNumId="4">
+  <w:abstractNum w:abstractNumId="5">
     <w:nsid w:val="194409DE"/>
     <w:multiLevelType w:val="multilevel"/>
     <w:tmpl w:val="C0762980"/>
@@ -1774,7 +1895,7 @@
       </w:rPr>
     </w:lvl>
   </w:abstractNum>
-  <w:abstractNum w:abstractNumId="5">
+  <w:abstractNum w:abstractNumId="6">
     <w:nsid w:val="1E607F74"/>
     <w:multiLevelType w:val="hybridMultilevel"/>
     <w:tmpl w:val="92E8412C"/>
@@ -1887,7 +2008,7 @@
       </w:rPr>
     </w:lvl>
   </w:abstractNum>
-  <w:abstractNum w:abstractNumId="6">
+  <w:abstractNum w:abstractNumId="7">
     <w:nsid w:val="25ED388B"/>
     <w:multiLevelType w:val="hybridMultilevel"/>
     <w:tmpl w:val="BAB060C6"/>
@@ -2000,7 +2121,7 @@
       </w:rPr>
     </w:lvl>
   </w:abstractNum>
-  <w:abstractNum w:abstractNumId="7">
+  <w:abstractNum w:abstractNumId="8">
     <w:nsid w:val="2CE64070"/>
     <w:multiLevelType w:val="hybridMultilevel"/>
     <w:tmpl w:val="B03A529E"/>
@@ -2086,7 +2207,7 @@
       </w:pPr>
     </w:lvl>
   </w:abstractNum>
-  <w:abstractNum w:abstractNumId="8">
+  <w:abstractNum w:abstractNumId="9">
     <w:nsid w:val="2E744588"/>
     <w:multiLevelType w:val="multilevel"/>
     <w:tmpl w:val="5BECDAA2"/>
@@ -2199,7 +2320,7 @@
       </w:pPr>
     </w:lvl>
   </w:abstractNum>
-  <w:abstractNum w:abstractNumId="9">
+  <w:abstractNum w:abstractNumId="10">
     <w:nsid w:val="3292358B"/>
     <w:multiLevelType w:val="hybridMultilevel"/>
     <w:tmpl w:val="C3B0B866"/>
@@ -2312,7 +2433,7 @@
       </w:rPr>
     </w:lvl>
   </w:abstractNum>
-  <w:abstractNum w:abstractNumId="10">
+  <w:abstractNum w:abstractNumId="11">
     <w:nsid w:val="39D26039"/>
     <w:multiLevelType w:val="hybridMultilevel"/>
     <w:tmpl w:val="7EC84DB4"/>
@@ -2425,7 +2546,7 @@
       </w:rPr>
     </w:lvl>
   </w:abstractNum>
-  <w:abstractNum w:abstractNumId="11">
+  <w:abstractNum w:abstractNumId="12">
     <w:nsid w:val="3EB13EE0"/>
     <w:multiLevelType w:val="multilevel"/>
     <w:tmpl w:val="C0D07612"/>
@@ -2574,7 +2695,7 @@
       </w:rPr>
     </w:lvl>
   </w:abstractNum>
-  <w:abstractNum w:abstractNumId="12">
+  <w:abstractNum w:abstractNumId="13">
     <w:nsid w:val="43891E01"/>
     <w:multiLevelType w:val="hybridMultilevel"/>
     <w:tmpl w:val="77207168"/>
@@ -2687,7 +2808,7 @@
       </w:rPr>
     </w:lvl>
   </w:abstractNum>
-  <w:abstractNum w:abstractNumId="13">
+  <w:abstractNum w:abstractNumId="14">
     <w:nsid w:val="48262CDB"/>
     <w:multiLevelType w:val="multilevel"/>
     <w:tmpl w:val="F93AD672"/>
@@ -2836,7 +2957,7 @@
       </w:rPr>
     </w:lvl>
   </w:abstractNum>
-  <w:abstractNum w:abstractNumId="14">
+  <w:abstractNum w:abstractNumId="15">
     <w:nsid w:val="4D4D455B"/>
     <w:multiLevelType w:val="hybridMultilevel"/>
     <w:tmpl w:val="F858F418"/>
@@ -2893,7 +3014,7 @@
       <w:lvlJc w:val="left"/>
     </w:lvl>
   </w:abstractNum>
-  <w:abstractNum w:abstractNumId="15">
+  <w:abstractNum w:abstractNumId="16">
     <w:nsid w:val="5ED85D30"/>
     <w:multiLevelType w:val="hybridMultilevel"/>
     <w:tmpl w:val="9E3265AA"/>
@@ -2979,7 +3100,7 @@
       </w:pPr>
     </w:lvl>
   </w:abstractNum>
-  <w:abstractNum w:abstractNumId="16">
+  <w:abstractNum w:abstractNumId="17">
     <w:nsid w:val="63FA36D9"/>
     <w:multiLevelType w:val="multilevel"/>
     <w:tmpl w:val="C0762980"/>
@@ -3128,7 +3249,7 @@
       </w:rPr>
     </w:lvl>
   </w:abstractNum>
-  <w:abstractNum w:abstractNumId="17">
+  <w:abstractNum w:abstractNumId="18">
     <w:nsid w:val="6A313952"/>
     <w:multiLevelType w:val="multilevel"/>
     <w:tmpl w:val="7674CBC2"/>
@@ -3278,19 +3399,19 @@
     </w:lvl>
   </w:abstractNum>
   <w:num w:numId="1">
+    <w:abstractNumId w:val="14"/>
+  </w:num>
+  <w:num w:numId="2">
+    <w:abstractNumId w:val="17"/>
+  </w:num>
+  <w:num w:numId="3">
+    <w:abstractNumId w:val="5"/>
+  </w:num>
+  <w:num w:numId="4">
     <w:abstractNumId w:val="13"/>
   </w:num>
-  <w:num w:numId="2">
-    <w:abstractNumId w:val="16"/>
-  </w:num>
-  <w:num w:numId="3">
+  <w:num w:numId="5">
     <w:abstractNumId w:val="4"/>
-  </w:num>
-  <w:num w:numId="4">
-    <w:abstractNumId w:val="12"/>
-  </w:num>
-  <w:num w:numId="5">
-    <w:abstractNumId w:val="3"/>
   </w:num>
   <w:num w:numId="6">
     <w:abstractNumId w:val="2"/>
@@ -3299,37 +3420,40 @@
     <w:abstractNumId w:val="0"/>
   </w:num>
   <w:num w:numId="8">
-    <w:abstractNumId w:val="14"/>
+    <w:abstractNumId w:val="15"/>
   </w:num>
   <w:num w:numId="9">
+    <w:abstractNumId w:val="10"/>
+  </w:num>
+  <w:num w:numId="10">
     <w:abstractNumId w:val="9"/>
   </w:num>
-  <w:num w:numId="10">
+  <w:num w:numId="11">
+    <w:abstractNumId w:val="11"/>
+  </w:num>
+  <w:num w:numId="12">
     <w:abstractNumId w:val="8"/>
   </w:num>
-  <w:num w:numId="11">
-    <w:abstractNumId w:val="10"/>
-  </w:num>
-  <w:num w:numId="12">
-    <w:abstractNumId w:val="7"/>
-  </w:num>
   <w:num w:numId="13">
-    <w:abstractNumId w:val="11"/>
+    <w:abstractNumId w:val="12"/>
   </w:num>
   <w:num w:numId="14">
-    <w:abstractNumId w:val="5"/>
+    <w:abstractNumId w:val="6"/>
   </w:num>
   <w:num w:numId="15">
     <w:abstractNumId w:val="1"/>
   </w:num>
   <w:num w:numId="16">
-    <w:abstractNumId w:val="17"/>
+    <w:abstractNumId w:val="18"/>
   </w:num>
   <w:num w:numId="17">
-    <w:abstractNumId w:val="15"/>
+    <w:abstractNumId w:val="16"/>
   </w:num>
   <w:num w:numId="18">
-    <w:abstractNumId w:val="6"/>
+    <w:abstractNumId w:val="7"/>
+  </w:num>
+  <w:num w:numId="19">
+    <w:abstractNumId w:val="3"/>
   </w:num>
 </w:numbering>
 </file>
@@ -4351,7 +4475,7 @@
 </file>
 
 <file path=customXml/itemProps1.xml><?xml version="1.0" encoding="utf-8"?>
-<ds:datastoreItem xmlns:ds="http://schemas.openxmlformats.org/officeDocument/2006/customXml" ds:itemID="{77B07FF3-46E7-3642-9B3D-32B59C1548A1}">
+<ds:datastoreItem xmlns:ds="http://schemas.openxmlformats.org/officeDocument/2006/customXml" ds:itemID="{49F7E81F-40A0-CB42-BA30-3FB7C5E70787}">
   <ds:schemaRefs>
     <ds:schemaRef ds:uri="http://schemas.openxmlformats.org/officeDocument/2006/bibliography"/>
   </ds:schemaRefs>

</xml_diff>